<commit_message>
add rules old therapie ths
</commit_message>
<xml_diff>
--- a/Fragebogen THS Empfehlung.docx
+++ b/Fragebogen THS Empfehlung.docx
@@ -479,14 +479,69 @@
     </w:p>
     <w:p/>
     <w:p>
-      <w:r>
-        <w:rPr>
-          <w:sz w:val="32"/>
-          <w:szCs w:val="32"/>
-        </w:rPr>
-        <w:t>Frage 12</w:t>
-      </w:r>
-    </w:p>
+      <w:pPr>
+        <w:rPr>
+          <w:color w:val="FF0000"/>
+        </w:rPr>
+      </w:pPr>
+      <w:r>
+        <w:rPr>
+          <w:color w:val="FF0000"/>
+          <w:sz w:val="32"/>
+          <w:szCs w:val="32"/>
+        </w:rPr>
+        <w:t>Frage 1</w:t>
+      </w:r>
+      <w:r>
+        <w:rPr>
+          <w:color w:val="FF0000"/>
+          <w:sz w:val="32"/>
+          <w:szCs w:val="32"/>
+        </w:rPr>
+        <w:t>2</w:t>
+      </w:r>
+      <w:r>
+        <w:rPr>
+          <w:color w:val="FF0000"/>
+          <w:sz w:val="32"/>
+          <w:szCs w:val="32"/>
+        </w:rPr>
+        <w:t>:</w:t>
+      </w:r>
+    </w:p>
+    <w:p>
+      <w:pPr>
+        <w:rPr>
+          <w:color w:val="FF0000"/>
+        </w:rPr>
+      </w:pPr>
+    </w:p>
+    <w:p>
+      <w:pPr>
+        <w:rPr>
+          <w:color w:val="FF0000"/>
+        </w:rPr>
+      </w:pPr>
+      <w:r>
+        <w:rPr>
+          <w:color w:val="FF0000"/>
+        </w:rPr>
+        <w:t xml:space="preserve">Wenn sie schonmal eine Parkinson Therapie erhalten haben, </w:t>
+      </w:r>
+      <w:r>
+        <w:rPr>
+          <w:color w:val="FF0000"/>
+        </w:rPr>
+        <w:t>um welche handelte es sich</w:t>
+      </w:r>
+      <w:r>
+        <w:rPr>
+          <w:color w:val="FF0000"/>
+        </w:rPr>
+        <w:t>?</w:t>
+      </w:r>
+    </w:p>
+    <w:p/>
     <w:p>
       <w:pPr>
         <w:rPr>
@@ -579,7 +634,6 @@
           <w:sz w:val="52"/>
           <w:szCs w:val="52"/>
         </w:rPr>
-        <w:lastRenderedPageBreak/>
         <w:t>Fragen an den Arzt:</w:t>
       </w:r>
     </w:p>
@@ -909,7 +963,6 @@
           <w:sz w:val="32"/>
           <w:szCs w:val="32"/>
         </w:rPr>
-        <w:lastRenderedPageBreak/>
         <w:t>Frage 1</w:t>
       </w:r>
       <w:r>

</xml_diff>

<commit_message>
more rules and testcases
</commit_message>
<xml_diff>
--- a/Fragebogen THS Empfehlung.docx
+++ b/Fragebogen THS Empfehlung.docx
@@ -64,15 +64,7 @@
         </w:numPr>
       </w:pPr>
       <w:r>
-        <w:t xml:space="preserve">Liegt eine </w:t>
-      </w:r>
-      <w:proofErr w:type="gramStart"/>
-      <w:r>
-        <w:t>PK Diagnose</w:t>
-      </w:r>
-      <w:proofErr w:type="gramEnd"/>
-      <w:r>
-        <w:t xml:space="preserve"> vor?</w:t>
+        <w:t>Liegt eine PK Diagnose vor?</w:t>
       </w:r>
     </w:p>
     <w:p>
@@ -83,15 +75,7 @@
         </w:numPr>
       </w:pPr>
       <w:r>
-        <w:t xml:space="preserve">Risikobewertung (Grund liegende Eignung für eine </w:t>
-      </w:r>
-      <w:proofErr w:type="gramStart"/>
-      <w:r>
-        <w:t>THS Operation</w:t>
-      </w:r>
-      <w:proofErr w:type="gramEnd"/>
-      <w:r>
-        <w:t>)</w:t>
+        <w:t>Risikobewertung (Grund liegende Eignung für eine THS Operation)</w:t>
       </w:r>
     </w:p>
     <w:p>
@@ -124,23 +108,7 @@
         </w:numPr>
       </w:pPr>
       <w:r>
-        <w:t xml:space="preserve">Welche Therapieformen </w:t>
-      </w:r>
-      <w:proofErr w:type="gramStart"/>
-      <w:r>
-        <w:t>sind überhaupt</w:t>
-      </w:r>
-      <w:proofErr w:type="gramEnd"/>
-      <w:r>
-        <w:t xml:space="preserve"> bei dem betroffenen möglich (Oral/Infusion/</w:t>
-      </w:r>
-      <w:proofErr w:type="spellStart"/>
-      <w:r>
-        <w:t>Op</w:t>
-      </w:r>
-      <w:proofErr w:type="spellEnd"/>
-      <w:r>
-        <w:t>)</w:t>
+        <w:t>Welche Therapieformen sind überhaupt bei dem betroffenen möglich (Oral/Infusion/Op)</w:t>
       </w:r>
     </w:p>
     <w:p/>
@@ -207,15 +175,7 @@
         </w:numPr>
       </w:pPr>
       <w:r>
-        <w:t xml:space="preserve">Welche </w:t>
-      </w:r>
-      <w:proofErr w:type="gramStart"/>
-      <w:r>
-        <w:t>PK Symptome</w:t>
-      </w:r>
-      <w:proofErr w:type="gramEnd"/>
-      <w:r>
-        <w:t xml:space="preserve"> bestehen aktuell (Impulskontrollstörungen/ Wirkungsfluktuationen/ Entzugssymptome …) </w:t>
+        <w:t xml:space="preserve">Welche PK Symptome bestehen aktuell (Impulskontrollstörungen/ Wirkungsfluktuationen/ Entzugssymptome …) </w:t>
       </w:r>
     </w:p>
     <w:p/>
@@ -343,15 +303,7 @@
     </w:p>
     <w:p>
       <w:r>
-        <w:t>[</w:t>
-      </w:r>
-      <w:proofErr w:type="spellStart"/>
-      <w:r>
-        <w:t>meditkamentös</w:t>
-      </w:r>
-      <w:proofErr w:type="spellEnd"/>
-      <w:r>
-        <w:t xml:space="preserve"> (Levodopa) / THS]</w:t>
+        <w:t>[meditkamentös (Levodopa) / THS]</w:t>
       </w:r>
     </w:p>
     <w:p/>
@@ -383,15 +335,7 @@
     <w:p/>
     <w:p>
       <w:r>
-        <w:t xml:space="preserve">Wissen </w:t>
-      </w:r>
-      <w:proofErr w:type="gramStart"/>
-      <w:r>
-        <w:t>sie</w:t>
-      </w:r>
-      <w:proofErr w:type="gramEnd"/>
-      <w:r>
-        <w:t xml:space="preserve"> ob die Batterie ausreichend geladen ist? [Ja/Nein]</w:t>
+        <w:t>Wissen sie ob die Batterie ausreichend geladen ist? [Ja/Nein]</w:t>
       </w:r>
     </w:p>
     <w:p/>
@@ -442,15 +386,7 @@
     <w:p/>
     <w:p>
       <w:r>
-        <w:t xml:space="preserve">Nehmen sie 5 oder mehr Levodopa </w:t>
-      </w:r>
-      <w:proofErr w:type="spellStart"/>
-      <w:r>
-        <w:t>medikamente</w:t>
-      </w:r>
-      <w:proofErr w:type="spellEnd"/>
-      <w:r>
-        <w:t xml:space="preserve"> pro Tag?</w:t>
+        <w:t>Nehmen sie 5 oder mehr Levodopa medikamente pro Tag?</w:t>
       </w:r>
     </w:p>
     <w:p/>
@@ -466,15 +402,7 @@
     <w:p/>
     <w:p>
       <w:r>
-        <w:t xml:space="preserve">Haben sie mehr eine 1 stunde störende </w:t>
-      </w:r>
-      <w:proofErr w:type="spellStart"/>
-      <w:r>
-        <w:t>überbeweglichkeit</w:t>
-      </w:r>
-      <w:proofErr w:type="spellEnd"/>
-      <w:r>
-        <w:t xml:space="preserve"> pro tag?</w:t>
+        <w:t>Haben sie mehr eine 1 stunde störende überbeweglichkeit pro tag?</w:t>
       </w:r>
     </w:p>
     <w:p/>
@@ -683,15 +611,7 @@
     <w:p/>
     <w:p>
       <w:r>
-        <w:t xml:space="preserve">Wenn Sie in der Vergangenheit eine nicht ausreichende medikamentöse Therapie erhalten haben, bestehen dann aktuell noch Symptome? Wenn </w:t>
-      </w:r>
-      <w:proofErr w:type="gramStart"/>
-      <w:r>
-        <w:t>ja welche</w:t>
-      </w:r>
-      <w:proofErr w:type="gramEnd"/>
-      <w:r>
-        <w:t xml:space="preserve">? </w:t>
+        <w:t xml:space="preserve">Wenn Sie in der Vergangenheit eine nicht ausreichende medikamentöse Therapie erhalten haben, bestehen dann aktuell noch Symptome? Wenn ja welche? </w:t>
       </w:r>
     </w:p>
     <w:p/>
@@ -834,123 +754,173 @@
     <w:p/>
     <w:p>
       <w:r>
-        <w:t xml:space="preserve">Bestehen </w:t>
-      </w:r>
-      <w:proofErr w:type="spellStart"/>
-      <w:r>
-        <w:t>Wirkungsflukationen</w:t>
-      </w:r>
-      <w:proofErr w:type="spellEnd"/>
-      <w:r>
+        <w:t>Bestehen Wirkungsflukationen?</w:t>
+      </w:r>
+    </w:p>
+    <w:p/>
+    <w:p>
+      <w:r>
+        <w:rPr>
+          <w:sz w:val="32"/>
+          <w:szCs w:val="32"/>
+        </w:rPr>
+        <w:t>Frage 12:</w:t>
+      </w:r>
+    </w:p>
+    <w:p/>
+    <w:p>
+      <w:r>
+        <w:t>Ist eine THS Therapie möglich?</w:t>
+      </w:r>
+    </w:p>
+    <w:p/>
+    <w:p>
+      <w:r>
+        <w:rPr>
+          <w:sz w:val="32"/>
+          <w:szCs w:val="32"/>
+        </w:rPr>
+        <w:t xml:space="preserve">Frage 13: </w:t>
+      </w:r>
+    </w:p>
+    <w:p/>
+    <w:p>
+      <w:r>
+        <w:t>Ist eine Pumpentherapie möglich?</w:t>
+      </w:r>
+    </w:p>
+    <w:p/>
+    <w:p>
+      <w:r>
+        <w:rPr>
+          <w:sz w:val="32"/>
+          <w:szCs w:val="32"/>
+        </w:rPr>
+        <w:t>Frage 14:</w:t>
+      </w:r>
+    </w:p>
+    <w:p/>
+    <w:p>
+      <w:r>
+        <w:t>Gibt es eine Kontraindikation gegen eine STN-THS?</w:t>
+      </w:r>
+    </w:p>
+    <w:p/>
+    <w:p>
+      <w:r>
+        <w:rPr>
+          <w:sz w:val="32"/>
+          <w:szCs w:val="32"/>
+        </w:rPr>
+        <w:t>Frage 15:</w:t>
+      </w:r>
+    </w:p>
+    <w:p/>
+    <w:p>
+      <w:r>
+        <w:t>Hat der Patient 2 oder mehr stunden pro Tag Off-Symptome?</w:t>
+      </w:r>
+    </w:p>
+    <w:p/>
+    <w:p>
+      <w:r>
+        <w:rPr>
+          <w:sz w:val="32"/>
+          <w:szCs w:val="32"/>
+        </w:rPr>
+        <w:t>Frage 16:</w:t>
+      </w:r>
+    </w:p>
+    <w:p/>
+    <w:p>
+      <w:r>
+        <w:t>Besteht eine Impulskontrollstörung bei dem Patienten?</w:t>
+      </w:r>
+    </w:p>
+    <w:p/>
+    <w:p>
+      <w:r>
+        <w:rPr>
+          <w:sz w:val="32"/>
+          <w:szCs w:val="32"/>
+        </w:rPr>
+        <w:t>Frage 17:</w:t>
+      </w:r>
+    </w:p>
+    <w:p/>
+    <w:p>
+      <w:r>
+        <w:t>Sind die Impulskontrollstörungen auf die Medikamentengabe zurückzuführen?</w:t>
+      </w:r>
+    </w:p>
+    <w:p/>
+    <w:p/>
+    <w:p>
+      <w:pPr>
+        <w:rPr>
+          <w:color w:val="FF0000"/>
+        </w:rPr>
+      </w:pPr>
+      <w:r>
+        <w:rPr>
+          <w:color w:val="FF0000"/>
+          <w:sz w:val="32"/>
+          <w:szCs w:val="32"/>
+        </w:rPr>
+        <w:t>Frage 1</w:t>
+      </w:r>
+      <w:r>
+        <w:rPr>
+          <w:color w:val="FF0000"/>
+          <w:sz w:val="32"/>
+          <w:szCs w:val="32"/>
+        </w:rPr>
+        <w:t>8</w:t>
+      </w:r>
+      <w:r>
+        <w:rPr>
+          <w:color w:val="FF0000"/>
+          <w:sz w:val="32"/>
+          <w:szCs w:val="32"/>
+        </w:rPr>
+        <w:t>:</w:t>
+      </w:r>
+    </w:p>
+    <w:p>
+      <w:pPr>
+        <w:rPr>
+          <w:color w:val="FF0000"/>
+        </w:rPr>
+      </w:pPr>
+    </w:p>
+    <w:p>
+      <w:pPr>
+        <w:rPr>
+          <w:color w:val="FF0000"/>
+        </w:rPr>
+      </w:pPr>
+      <w:r>
+        <w:rPr>
+          <w:color w:val="FF0000"/>
+        </w:rPr>
+        <w:t>Ist mit einer Verbesserung der Wirkungsfluktuationen durch eine Optimierung der transmedaler / oraler Therapie zu rechnen</w:t>
+      </w:r>
+      <w:r>
+        <w:rPr>
+          <w:color w:val="FF0000"/>
+        </w:rPr>
         <w:t>?</w:t>
       </w:r>
     </w:p>
-    <w:p/>
-    <w:p>
-      <w:r>
-        <w:rPr>
-          <w:sz w:val="32"/>
-          <w:szCs w:val="32"/>
-        </w:rPr>
-        <w:t>Frage 12:</w:t>
-      </w:r>
-    </w:p>
-    <w:p/>
-    <w:p>
-      <w:r>
-        <w:t xml:space="preserve">Ist eine </w:t>
-      </w:r>
-      <w:proofErr w:type="gramStart"/>
-      <w:r>
-        <w:t>THS Therapie</w:t>
-      </w:r>
-      <w:proofErr w:type="gramEnd"/>
-      <w:r>
-        <w:t xml:space="preserve"> möglich?</w:t>
-      </w:r>
-    </w:p>
-    <w:p/>
-    <w:p>
-      <w:r>
-        <w:rPr>
-          <w:sz w:val="32"/>
-          <w:szCs w:val="32"/>
-        </w:rPr>
-        <w:t xml:space="preserve">Frage 13: </w:t>
-      </w:r>
-    </w:p>
-    <w:p/>
-    <w:p>
-      <w:r>
-        <w:t>Ist eine Pumpentherapie möglich?</w:t>
-      </w:r>
-    </w:p>
-    <w:p/>
-    <w:p>
-      <w:r>
-        <w:rPr>
-          <w:sz w:val="32"/>
-          <w:szCs w:val="32"/>
-        </w:rPr>
-        <w:t>Frage 14:</w:t>
-      </w:r>
-    </w:p>
-    <w:p/>
-    <w:p>
-      <w:r>
-        <w:t>Gibt es eine Kontraindikation gegen eine STN-THS?</w:t>
-      </w:r>
-    </w:p>
-    <w:p/>
-    <w:p>
-      <w:r>
-        <w:rPr>
-          <w:sz w:val="32"/>
-          <w:szCs w:val="32"/>
-        </w:rPr>
-        <w:t>Frage 15:</w:t>
-      </w:r>
-    </w:p>
-    <w:p/>
-    <w:p>
-      <w:r>
-        <w:t>Hat der Patient 2 oder mehr stunden pro Tag Off-Symptome?</w:t>
-      </w:r>
-    </w:p>
-    <w:p/>
-    <w:p>
-      <w:r>
-        <w:rPr>
-          <w:sz w:val="32"/>
-          <w:szCs w:val="32"/>
-        </w:rPr>
-        <w:t>Frage 16:</w:t>
-      </w:r>
-    </w:p>
-    <w:p/>
-    <w:p>
-      <w:r>
-        <w:t>Besteht eine Impulskontrollstörung bei dem Patienten?</w:t>
-      </w:r>
-    </w:p>
-    <w:p/>
-    <w:p>
-      <w:r>
-        <w:rPr>
-          <w:sz w:val="32"/>
-          <w:szCs w:val="32"/>
-        </w:rPr>
-        <w:t>Frage 17:</w:t>
-      </w:r>
-    </w:p>
-    <w:p/>
-    <w:p>
-      <w:r>
-        <w:t>Sind die Impulskontrollstörungen auf die Medikamentengabe zurückzuführen?</w:t>
-      </w:r>
-    </w:p>
-    <w:p/>
-    <w:p/>
+    <w:p>
+      <w:pPr>
+        <w:rPr>
+          <w:color w:val="FF0000"/>
+          <w:sz w:val="32"/>
+          <w:szCs w:val="32"/>
+        </w:rPr>
+      </w:pPr>
+    </w:p>
     <w:p>
       <w:pPr>
         <w:rPr>
@@ -971,7 +941,7 @@
           <w:sz w:val="32"/>
           <w:szCs w:val="32"/>
         </w:rPr>
-        <w:t>8</w:t>
+        <w:t>9</w:t>
       </w:r>
       <w:r>
         <w:rPr>
@@ -999,21 +969,7 @@
         <w:rPr>
           <w:color w:val="FF0000"/>
         </w:rPr>
-        <w:t xml:space="preserve">Ist mit einer Verbesserung der Wirkungsfluktuationen durch eine Optimierung der </w:t>
-      </w:r>
-      <w:proofErr w:type="spellStart"/>
-      <w:r>
-        <w:rPr>
-          <w:color w:val="FF0000"/>
-        </w:rPr>
-        <w:t>transmedaler</w:t>
-      </w:r>
-      <w:proofErr w:type="spellEnd"/>
-      <w:r>
-        <w:rPr>
-          <w:color w:val="FF0000"/>
-        </w:rPr>
-        <w:t xml:space="preserve"> / oraler Therapie zu rechnen</w:t>
+        <w:t>Hat der Schrittmacher des Patienten ausreichend Ladung</w:t>
       </w:r>
       <w:r>
         <w:rPr>
@@ -1022,28 +978,34 @@
         <w:t>?</w:t>
       </w:r>
     </w:p>
-    <w:p/>
-    <w:p>
-      <w:pPr>
-        <w:rPr>
-          <w:color w:val="FF0000"/>
-        </w:rPr>
-      </w:pPr>
-      <w:r>
-        <w:rPr>
-          <w:color w:val="FF0000"/>
-          <w:sz w:val="32"/>
-          <w:szCs w:val="32"/>
-        </w:rPr>
-        <w:t>Frage 1</w:t>
-      </w:r>
-      <w:r>
-        <w:rPr>
-          <w:color w:val="FF0000"/>
-          <w:sz w:val="32"/>
-          <w:szCs w:val="32"/>
-        </w:rPr>
-        <w:t>9</w:t>
+    <w:p>
+      <w:pPr>
+        <w:rPr>
+          <w:color w:val="FF0000"/>
+        </w:rPr>
+      </w:pPr>
+    </w:p>
+    <w:p>
+      <w:pPr>
+        <w:rPr>
+          <w:color w:val="FF0000"/>
+        </w:rPr>
+      </w:pPr>
+      <w:r>
+        <w:rPr>
+          <w:color w:val="FF0000"/>
+          <w:sz w:val="32"/>
+          <w:szCs w:val="32"/>
+        </w:rPr>
+        <w:t xml:space="preserve">Frage </w:t>
+      </w:r>
+      <w:r>
+        <w:rPr>
+          <w:color w:val="FF0000"/>
+          <w:sz w:val="32"/>
+          <w:szCs w:val="32"/>
+        </w:rPr>
+        <w:t>20</w:t>
       </w:r>
       <w:r>
         <w:rPr>
@@ -1071,7 +1033,7 @@
         <w:rPr>
           <w:color w:val="FF0000"/>
         </w:rPr>
-        <w:t>Hat der Schrittmacher des Patienten ausreichend Ladung</w:t>
+        <w:t>Gab es einen adäquaten Versuch einer Levodopa Therapie in Kombination mit: Dopaminagonisten / MAO-B- COMT-Hemmer</w:t>
       </w:r>
       <w:r>
         <w:rPr>
@@ -1086,6 +1048,63 @@
           <w:color w:val="FF0000"/>
         </w:rPr>
       </w:pPr>
+    </w:p>
+    <w:p>
+      <w:pPr>
+        <w:rPr>
+          <w:color w:val="FF0000"/>
+          <w:sz w:val="32"/>
+          <w:szCs w:val="32"/>
+        </w:rPr>
+      </w:pPr>
+      <w:r>
+        <w:rPr>
+          <w:color w:val="FF0000"/>
+          <w:sz w:val="32"/>
+          <w:szCs w:val="32"/>
+        </w:rPr>
+        <w:t xml:space="preserve">Frage </w:t>
+      </w:r>
+      <w:r>
+        <w:rPr>
+          <w:color w:val="FF0000"/>
+          <w:sz w:val="32"/>
+          <w:szCs w:val="32"/>
+        </w:rPr>
+        <w:t>21</w:t>
+      </w:r>
+      <w:r>
+        <w:rPr>
+          <w:color w:val="FF0000"/>
+          <w:sz w:val="32"/>
+          <w:szCs w:val="32"/>
+        </w:rPr>
+        <w:t>:</w:t>
+      </w:r>
+    </w:p>
+    <w:p>
+      <w:pPr>
+        <w:rPr>
+          <w:color w:val="FF0000"/>
+          <w:sz w:val="32"/>
+          <w:szCs w:val="32"/>
+        </w:rPr>
+      </w:pPr>
+    </w:p>
+    <w:p>
+      <w:pPr>
+        <w:rPr>
+          <w:color w:val="FF0000"/>
+        </w:rPr>
+      </w:pPr>
+      <w:r>
+        <w:rPr>
+          <w:color w:val="FF0000"/>
+          <w:sz w:val="32"/>
+          <w:szCs w:val="32"/>
+        </w:rPr>
+        <w:t>War diese Effektiv?</w:t>
+      </w:r>
     </w:p>
     <w:p>
       <w:pPr>
@@ -1156,33 +1175,7 @@
         <w:rPr>
           <w:color w:val="FF0000"/>
         </w:rPr>
-        <w:t xml:space="preserve">Schwerer </w:t>
-      </w:r>
-      <w:proofErr w:type="spellStart"/>
-      <w:r>
-        <w:rPr>
-          <w:color w:val="FF0000"/>
-        </w:rPr>
-        <w:t>tremor</w:t>
-      </w:r>
-      <w:proofErr w:type="spellEnd"/>
-    </w:p>
-    <w:p>
-      <w:pPr>
-        <w:pStyle w:val="Listenabsatz"/>
-        <w:numPr>
-          <w:ilvl w:val="0"/>
-          <w:numId w:val="4"/>
-        </w:numPr>
-        <w:rPr>
-          <w:color w:val="FF0000"/>
-        </w:rPr>
-      </w:pPr>
-      <w:r>
-        <w:rPr>
-          <w:color w:val="FF0000"/>
-        </w:rPr>
-        <w:t>Wirkungsfluktuationen</w:t>
+        <w:t>1h störende Dyskinesion pro Tag</w:t>
       </w:r>
     </w:p>
     <w:p>

</xml_diff>